<commit_message>
modiffied the data introduction and add some questions.
</commit_message>
<xml_diff>
--- a/analysis plan.docx
+++ b/analysis plan.docx
@@ -169,6 +169,15 @@
     <w:p>
       <w:pPr>
         <w:pStyle w:val="ListParagraph"/>
+        <w:numPr>
+          <w:ilvl w:val="0"/>
+          <w:numId w:val="3"/>
+        </w:numPr>
+      </w:pPr>
+    </w:p>
+    <w:p>
+      <w:pPr>
+        <w:pStyle w:val="ListParagraph"/>
       </w:pPr>
       <w:r>
         <w:t xml:space="preserve">  </w:t>
@@ -210,25 +219,61 @@
         <w:t xml:space="preserve">: </w:t>
       </w:r>
       <w:r>
-        <w:t xml:space="preserve"> the date (Wednesday of the week), normalized concentration rolling average (normalized genome copies per ml of wastewater), population, county name. </w:t>
-      </w:r>
-      <w:r>
-        <w:t xml:space="preserve"> Explanation of the value meaning is needed, can find the information from Wu, 2020</w:t>
-      </w:r>
-      <w:r>
-        <w:t xml:space="preserve">, </w:t>
-      </w:r>
-      <w:r>
-        <w:t xml:space="preserve"> SARS-CoV-2 Titers in Wastewater Are Higher than Expected</w:t>
-      </w:r>
-      <w:r>
         <w:t xml:space="preserve"> </w:t>
       </w:r>
       <w:r>
-        <w:t>from Clinically Confirmed Cases</w:t>
-      </w:r>
-      <w:r>
-        <w:t xml:space="preserve">. </w:t>
+        <w:t>Explanation of the value meaning is needed, can find the information from Wu, 2020,  SARS-CoV-2 Titers in Wastewater Are Higher than Expected from Clinically Confirmed Cases.</w:t>
+      </w:r>
+    </w:p>
+    <w:p>
+      <w:pPr>
+        <w:pStyle w:val="ListParagraph"/>
+        <w:numPr>
+          <w:ilvl w:val="0"/>
+          <w:numId w:val="9"/>
+        </w:numPr>
+      </w:pPr>
+      <w:r>
+        <w:t xml:space="preserve"> </w:t>
+      </w:r>
+      <w:r>
+        <w:t>the date (Wednesday of the week)</w:t>
+      </w:r>
+    </w:p>
+    <w:p>
+      <w:pPr>
+        <w:pStyle w:val="ListParagraph"/>
+        <w:numPr>
+          <w:ilvl w:val="0"/>
+          <w:numId w:val="9"/>
+        </w:numPr>
+      </w:pPr>
+      <w:r>
+        <w:t>normalized concentration rolling average (normalized genome copies per ml of wastewater)</w:t>
+      </w:r>
+    </w:p>
+    <w:p>
+      <w:pPr>
+        <w:pStyle w:val="ListParagraph"/>
+        <w:numPr>
+          <w:ilvl w:val="0"/>
+          <w:numId w:val="9"/>
+        </w:numPr>
+      </w:pPr>
+      <w:r>
+        <w:t>population</w:t>
+      </w:r>
+    </w:p>
+    <w:p>
+      <w:pPr>
+        <w:pStyle w:val="ListParagraph"/>
+        <w:numPr>
+          <w:ilvl w:val="0"/>
+          <w:numId w:val="9"/>
+        </w:numPr>
+      </w:pPr>
+      <w:r>
+        <w:t xml:space="preserve"> county name</w:t>
       </w:r>
     </w:p>
     <w:p>
@@ -249,16 +294,138 @@
         <w:t>:</w:t>
       </w:r>
       <w:r>
-        <w:t xml:space="preserve"> only have the Southern and Northern only, has variables of the number of copies/ml. Several </w:t>
-      </w:r>
-      <w:proofErr w:type="spellStart"/>
-      <w:r>
-        <w:t>missings</w:t>
-      </w:r>
-      <w:proofErr w:type="spellEnd"/>
-      <w:r>
-        <w:t>.</w:t>
-      </w:r>
+        <w:t xml:space="preserve"> </w:t>
+      </w:r>
+      <w:r>
+        <w:t xml:space="preserve">it </w:t>
+      </w:r>
+      <w:r>
+        <w:t>only ha</w:t>
+      </w:r>
+      <w:r>
+        <w:t>s</w:t>
+      </w:r>
+      <w:r>
+        <w:t xml:space="preserve"> the Southern and Northern,</w:t>
+      </w:r>
+      <w:r>
+        <w:t xml:space="preserve"> a map with Southern and Northern is needed as reference. </w:t>
+      </w:r>
+      <w:r>
+        <w:t xml:space="preserve"> </w:t>
+      </w:r>
+      <w:r>
+        <w:rPr>
+          <w:color w:val="FF0000"/>
+        </w:rPr>
+        <w:t xml:space="preserve">Concern: </w:t>
+      </w:r>
+      <w:r>
+        <w:rPr>
+          <w:color w:val="FF0000"/>
+        </w:rPr>
+        <w:t xml:space="preserve">a) </w:t>
+      </w:r>
+      <w:r>
+        <w:t xml:space="preserve">Does the temperature impact </w:t>
+      </w:r>
+      <w:r>
+        <w:t xml:space="preserve">the number of copies in wastewater? Thus the high temperature areas has lower values of detected SARS-Cov-2 RNA?  </w:t>
+      </w:r>
+      <w:r>
+        <w:rPr>
+          <w:color w:val="FF0000"/>
+        </w:rPr>
+        <w:t xml:space="preserve">b) </w:t>
+      </w:r>
+      <w:r>
+        <w:t xml:space="preserve">Does there any delay in detect the copies when the wastewater was collected? </w:t>
+      </w:r>
+      <w:r>
+        <w:t xml:space="preserve"> </w:t>
+      </w:r>
+      <w:r>
+        <w:rPr>
+          <w:color w:val="FF0000"/>
+        </w:rPr>
+        <w:t>c</w:t>
+      </w:r>
+      <w:r>
+        <w:rPr>
+          <w:color w:val="FF0000"/>
+        </w:rPr>
+        <w:t>)</w:t>
+      </w:r>
+      <w:r>
+        <w:rPr>
+          <w:color w:val="FF0000"/>
+        </w:rPr>
+        <w:t xml:space="preserve"> </w:t>
+      </w:r>
+      <w:r>
+        <w:t xml:space="preserve">Does </w:t>
+      </w:r>
+      <w:r>
+        <w:t xml:space="preserve">these wastewater values have been adjusted by the PMMov ? </w:t>
+      </w:r>
+    </w:p>
+    <w:p>
+      <w:pPr>
+        <w:pStyle w:val="ListParagraph"/>
+        <w:numPr>
+          <w:ilvl w:val="0"/>
+          <w:numId w:val="10"/>
+        </w:numPr>
+      </w:pPr>
+      <w:r>
+        <w:t>the number of copies/ml</w:t>
+      </w:r>
+      <w:r>
+        <w:t xml:space="preserve"> </w:t>
+      </w:r>
+    </w:p>
+    <w:p>
+      <w:pPr>
+        <w:pStyle w:val="ListParagraph"/>
+        <w:numPr>
+          <w:ilvl w:val="0"/>
+          <w:numId w:val="10"/>
+        </w:numPr>
+      </w:pPr>
+      <w:r>
+        <w:t>7 day average</w:t>
+      </w:r>
+    </w:p>
+    <w:p>
+      <w:pPr>
+        <w:pStyle w:val="ListParagraph"/>
+        <w:numPr>
+          <w:ilvl w:val="0"/>
+          <w:numId w:val="10"/>
+        </w:numPr>
+      </w:pPr>
+      <w:r>
+        <w:lastRenderedPageBreak/>
+        <w:t xml:space="preserve">confidence intervals </w:t>
+      </w:r>
+    </w:p>
+    <w:p>
+      <w:pPr>
+        <w:pStyle w:val="ListParagraph"/>
+        <w:numPr>
+          <w:ilvl w:val="0"/>
+          <w:numId w:val="10"/>
+        </w:numPr>
+      </w:pPr>
+      <w:r>
+        <w:t>Variant Results</w:t>
+      </w:r>
+    </w:p>
+    <w:p>
+      <w:pPr>
+        <w:pStyle w:val="ListParagraph"/>
+        <w:ind w:left="1080"/>
+      </w:pPr>
     </w:p>
     <w:p>
       <w:pPr>
@@ -296,6 +463,27 @@
         <w:rPr>
           <w:color w:val="FF0000"/>
         </w:rPr>
+        <w:t>Positive cases by town level</w:t>
+      </w:r>
+      <w:r>
+        <w:t>:</w:t>
+      </w:r>
+      <w:r>
+        <w:t xml:space="preserve"> the datasets also has the daily test counts, death and yearly cumulative counts </w:t>
+      </w:r>
+    </w:p>
+    <w:p>
+      <w:pPr>
+        <w:pStyle w:val="ListParagraph"/>
+        <w:numPr>
+          <w:ilvl w:val="0"/>
+          <w:numId w:val="4"/>
+        </w:numPr>
+      </w:pPr>
+      <w:r>
+        <w:rPr>
+          <w:color w:val="FF0000"/>
+        </w:rPr>
         <w:t xml:space="preserve">Covid-19 </w:t>
       </w:r>
       <w:r>
@@ -334,6 +522,9 @@
       <w:r>
         <w:t>may be pull from the covid dataset we want to create.</w:t>
       </w:r>
+      <w:r>
+        <w:t xml:space="preserve"> Include the students and employees records</w:t>
+      </w:r>
     </w:p>
     <w:p>
       <w:pPr>
@@ -356,15 +547,7 @@
         <w:t xml:space="preserve"> </w:t>
       </w:r>
       <w:r>
-        <w:t xml:space="preserve">(may not needed, since the </w:t>
-      </w:r>
-      <w:proofErr w:type="spellStart"/>
-      <w:r>
-        <w:t>PMMoV</w:t>
-      </w:r>
-      <w:proofErr w:type="spellEnd"/>
-      <w:r>
-        <w:t xml:space="preserve"> might already corrected it) </w:t>
+        <w:t xml:space="preserve">(may not needed, since the PMMoV might already corrected it) </w:t>
       </w:r>
     </w:p>
     <w:p>
@@ -396,244 +579,183 @@
         </w:numPr>
       </w:pPr>
       <w:r>
+        <w:t>Create a model with variables: such as precipitation</w:t>
+      </w:r>
+      <w:r>
+        <w:t xml:space="preserve"> (rainstorm</w:t>
+      </w:r>
+      <w:r>
+        <w:t>, use PMMoV so might not need to be considered</w:t>
+      </w:r>
+      <w:r>
+        <w:t>)</w:t>
+      </w:r>
+      <w:r>
+        <w:t xml:space="preserve">, death, population, </w:t>
+      </w:r>
+      <w:r>
+        <w:t>degraded at different temperatures (be stored at 4C for more than 9-15 days without degradation)</w:t>
+      </w:r>
+      <w:r>
+        <w:t xml:space="preserve"> [1]</w:t>
+      </w:r>
+      <w:r>
+        <w:t xml:space="preserve">. Not sure if the PMMoV also normalized based on the population. </w:t>
+      </w:r>
+    </w:p>
+    <w:p>
+      <w:pPr>
+        <w:pStyle w:val="ListParagraph"/>
+        <w:numPr>
+          <w:ilvl w:val="0"/>
+          <w:numId w:val="5"/>
+        </w:numPr>
+      </w:pPr>
+      <w:r>
+        <w:t>Unknow: the timeline and load fecal shedding, loss of viral particles in sewage lines, the exact loss of RNA during experimental procedures</w:t>
+      </w:r>
+      <w:r>
+        <w:t xml:space="preserve"> [1]</w:t>
+      </w:r>
+    </w:p>
+    <w:p>
+      <w:pPr>
+        <w:pStyle w:val="ListParagraph"/>
+        <w:numPr>
+          <w:ilvl w:val="0"/>
+          <w:numId w:val="5"/>
+        </w:numPr>
+      </w:pPr>
+      <w:r>
+        <w:t xml:space="preserve">Assumptions: </w:t>
+      </w:r>
+      <w:r>
+        <w:t>typical stool size, average daily flow volume, population size, frequency of producing stool per day, no loss of viral RNA in processing, including collecting, excreted viruses. [1]</w:t>
+      </w:r>
+    </w:p>
+    <w:p>
+      <w:pPr>
+        <w:pStyle w:val="ListParagraph"/>
+        <w:numPr>
+          <w:ilvl w:val="0"/>
+          <w:numId w:val="5"/>
+        </w:numPr>
+      </w:pPr>
+      <w:r>
+        <w:t xml:space="preserve">Consider the long incubation time, how long for the incubation time for different types of covid vires, does it have infectious impact during the incubation time? </w:t>
+      </w:r>
+    </w:p>
+    <w:p>
+      <w:pPr>
+        <w:pStyle w:val="ListParagraph"/>
+        <w:numPr>
+          <w:ilvl w:val="0"/>
+          <w:numId w:val="5"/>
+        </w:numPr>
+      </w:pPr>
+      <w:r>
+        <w:t>Instead of daily incidence cases</w:t>
+      </w:r>
+      <w:r>
+        <w:t xml:space="preserve"> (7 -days rolling average)</w:t>
+      </w:r>
+      <w:r>
+        <w:t xml:space="preserve">, maybe daily prevalence data match better with the wastewater viral titers. </w:t>
+      </w:r>
+    </w:p>
+    <w:p>
+      <w:pPr>
+        <w:pStyle w:val="ListParagraph"/>
+        <w:numPr>
+          <w:ilvl w:val="0"/>
+          <w:numId w:val="5"/>
+        </w:numPr>
+      </w:pPr>
+      <w:r>
+        <w:t xml:space="preserve">Different variants products different amount of RNA copies in sewage, it makes even harder to compare the wastewater / covid cases ratio. </w:t>
+      </w:r>
+    </w:p>
+    <w:p>
+      <w:pPr>
+        <w:pStyle w:val="ListParagraph"/>
+        <w:numPr>
+          <w:ilvl w:val="0"/>
+          <w:numId w:val="1"/>
+        </w:numPr>
+      </w:pPr>
+      <w:r>
+        <w:t xml:space="preserve">For question b. </w:t>
+      </w:r>
+    </w:p>
+    <w:p/>
+    <w:p>
+      <w:pPr>
+        <w:pStyle w:val="ListParagraph"/>
+      </w:pPr>
+    </w:p>
+    <w:p>
+      <w:pPr>
+        <w:pStyle w:val="ListParagraph"/>
+      </w:pPr>
+      <w:r>
+        <w:t xml:space="preserve">References: </w:t>
+      </w:r>
+    </w:p>
+    <w:p>
+      <w:pPr>
+        <w:pStyle w:val="ListParagraph"/>
+      </w:pPr>
+    </w:p>
+    <w:p>
+      <w:pPr>
+        <w:pStyle w:val="ListParagraph"/>
+        <w:numPr>
+          <w:ilvl w:val="0"/>
+          <w:numId w:val="7"/>
+        </w:numPr>
+      </w:pPr>
+      <w:r>
+        <w:t>@article{wu2020sars,</w:t>
+      </w:r>
+    </w:p>
+    <w:p>
+      <w:pPr>
+        <w:pStyle w:val="ListParagraph"/>
+      </w:pPr>
+      <w:r>
+        <w:t xml:space="preserve">  title={SARS-CoV-2 titers in wastewater are higher than expected from clinically confirmed cases},</w:t>
+      </w:r>
+    </w:p>
+    <w:p>
+      <w:pPr>
+        <w:pStyle w:val="ListParagraph"/>
+      </w:pPr>
+      <w:r>
+        <w:t xml:space="preserve">  author={Wu, Fuqing and Zhang, Jianbo and Xiao, Amy and Gu, Xiaoqiong and Lee, Wei Lin and Armas, Federica and Kauffman, Kathryn and Hanage, William and Matus, Mariana and Ghaeli, Newsha and others},</w:t>
+      </w:r>
+    </w:p>
+    <w:p>
+      <w:pPr>
+        <w:pStyle w:val="ListParagraph"/>
+      </w:pPr>
+      <w:r>
+        <w:t xml:space="preserve">  journal={Msystems},</w:t>
+      </w:r>
+    </w:p>
+    <w:p>
+      <w:pPr>
+        <w:pStyle w:val="ListParagraph"/>
+      </w:pPr>
+      <w:r>
+        <w:t xml:space="preserve">  volume={5},</w:t>
+      </w:r>
+    </w:p>
+    <w:p>
+      <w:pPr>
+        <w:pStyle w:val="ListParagraph"/>
+      </w:pPr>
+      <w:r>
         <w:lastRenderedPageBreak/>
-        <w:t>Create a model with variables: such as precipitation</w:t>
-      </w:r>
-      <w:r>
-        <w:t xml:space="preserve"> (rainstorm</w:t>
-      </w:r>
-      <w:r>
-        <w:t xml:space="preserve">, use </w:t>
-      </w:r>
-      <w:proofErr w:type="spellStart"/>
-      <w:r>
-        <w:t>PMMoV</w:t>
-      </w:r>
-      <w:proofErr w:type="spellEnd"/>
-      <w:r>
-        <w:t xml:space="preserve"> so might not need to be considered</w:t>
-      </w:r>
-      <w:r>
-        <w:t>)</w:t>
-      </w:r>
-      <w:r>
-        <w:t xml:space="preserve">, death, population, </w:t>
-      </w:r>
-      <w:r>
-        <w:t>degraded at different temperatures (be stored at 4C for more than 9-15 days without degradation)</w:t>
-      </w:r>
-      <w:r>
-        <w:t xml:space="preserve"> [1]</w:t>
-      </w:r>
-      <w:r>
-        <w:t xml:space="preserve">. Not sure if the </w:t>
-      </w:r>
-      <w:proofErr w:type="spellStart"/>
-      <w:r>
-        <w:t>PMMoV</w:t>
-      </w:r>
-      <w:proofErr w:type="spellEnd"/>
-      <w:r>
-        <w:t xml:space="preserve"> also normalized based on the population. </w:t>
-      </w:r>
-    </w:p>
-    <w:p>
-      <w:pPr>
-        <w:pStyle w:val="ListParagraph"/>
-        <w:numPr>
-          <w:ilvl w:val="0"/>
-          <w:numId w:val="5"/>
-        </w:numPr>
-      </w:pPr>
-      <w:r>
-        <w:t>Unknow: the timeline and load fecal shedding, loss of viral particles in sewage lines, the exact loss of RNA during experimental procedures</w:t>
-      </w:r>
-      <w:r>
-        <w:t xml:space="preserve"> [1]</w:t>
-      </w:r>
-    </w:p>
-    <w:p>
-      <w:pPr>
-        <w:pStyle w:val="ListParagraph"/>
-        <w:numPr>
-          <w:ilvl w:val="0"/>
-          <w:numId w:val="5"/>
-        </w:numPr>
-      </w:pPr>
-      <w:r>
-        <w:t xml:space="preserve">Assumptions: </w:t>
-      </w:r>
-      <w:r>
-        <w:t>typical stool size, average daily flow volume, population size, frequency of producing stool per day, no loss of viral RNA in processing, including collecting, excreted viruses. [1]</w:t>
-      </w:r>
-    </w:p>
-    <w:p>
-      <w:pPr>
-        <w:pStyle w:val="ListParagraph"/>
-        <w:numPr>
-          <w:ilvl w:val="0"/>
-          <w:numId w:val="5"/>
-        </w:numPr>
-      </w:pPr>
-      <w:r>
-        <w:t xml:space="preserve">Consider the long incubation time, how long for the incubation time for different types of covid vires, does it have infectious impact during the incubation time? </w:t>
-      </w:r>
-    </w:p>
-    <w:p>
-      <w:pPr>
-        <w:pStyle w:val="ListParagraph"/>
-        <w:numPr>
-          <w:ilvl w:val="0"/>
-          <w:numId w:val="5"/>
-        </w:numPr>
-      </w:pPr>
-      <w:r>
-        <w:t>Instead of daily incidence cases</w:t>
-      </w:r>
-      <w:r>
-        <w:t xml:space="preserve"> (7 -days rolling average)</w:t>
-      </w:r>
-      <w:r>
-        <w:t xml:space="preserve">, maybe daily prevalence data match better with the wastewater viral titers. </w:t>
-      </w:r>
-    </w:p>
-    <w:p>
-      <w:pPr>
-        <w:pStyle w:val="ListParagraph"/>
-        <w:numPr>
-          <w:ilvl w:val="0"/>
-          <w:numId w:val="5"/>
-        </w:numPr>
-      </w:pPr>
-    </w:p>
-    <w:p>
-      <w:pPr>
-        <w:pStyle w:val="ListParagraph"/>
-        <w:numPr>
-          <w:ilvl w:val="0"/>
-          <w:numId w:val="1"/>
-        </w:numPr>
-      </w:pPr>
-      <w:r>
-        <w:t xml:space="preserve">For question b. </w:t>
-      </w:r>
-    </w:p>
-    <w:p/>
-    <w:p>
-      <w:pPr>
-        <w:pStyle w:val="ListParagraph"/>
-      </w:pPr>
-    </w:p>
-    <w:p>
-      <w:pPr>
-        <w:pStyle w:val="ListParagraph"/>
-      </w:pPr>
-      <w:r>
-        <w:t xml:space="preserve">References: </w:t>
-      </w:r>
-    </w:p>
-    <w:p>
-      <w:pPr>
-        <w:pStyle w:val="ListParagraph"/>
-      </w:pPr>
-    </w:p>
-    <w:p>
-      <w:pPr>
-        <w:pStyle w:val="ListParagraph"/>
-        <w:numPr>
-          <w:ilvl w:val="0"/>
-          <w:numId w:val="7"/>
-        </w:numPr>
-      </w:pPr>
-      <w:r>
-        <w:t>@article{wu2020sars,</w:t>
-      </w:r>
-    </w:p>
-    <w:p>
-      <w:pPr>
-        <w:pStyle w:val="ListParagraph"/>
-      </w:pPr>
-      <w:r>
-        <w:t xml:space="preserve">  title={SARS-CoV-2 titers in wastewater are higher than expected from clinically confirmed cases},</w:t>
-      </w:r>
-    </w:p>
-    <w:p>
-      <w:pPr>
-        <w:pStyle w:val="ListParagraph"/>
-      </w:pPr>
-      <w:r>
-        <w:t xml:space="preserve">  author={Wu, </w:t>
-      </w:r>
-      <w:proofErr w:type="spellStart"/>
-      <w:r>
-        <w:t>Fuqing</w:t>
-      </w:r>
-      <w:proofErr w:type="spellEnd"/>
-      <w:r>
-        <w:t xml:space="preserve"> and Zhang, </w:t>
-      </w:r>
-      <w:proofErr w:type="spellStart"/>
-      <w:r>
-        <w:t>Jianbo</w:t>
-      </w:r>
-      <w:proofErr w:type="spellEnd"/>
-      <w:r>
-        <w:t xml:space="preserve"> and Xiao, Amy and Gu, </w:t>
-      </w:r>
-      <w:proofErr w:type="spellStart"/>
-      <w:r>
-        <w:t>Xiaoqiong</w:t>
-      </w:r>
-      <w:proofErr w:type="spellEnd"/>
-      <w:r>
-        <w:t xml:space="preserve"> and Lee, Wei Lin and Armas, Federica and Kauffman, Kathryn and </w:t>
-      </w:r>
-      <w:proofErr w:type="spellStart"/>
-      <w:r>
-        <w:t>Hanage</w:t>
-      </w:r>
-      <w:proofErr w:type="spellEnd"/>
-      <w:r>
-        <w:t xml:space="preserve">, William and Matus, Mariana and </w:t>
-      </w:r>
-      <w:proofErr w:type="spellStart"/>
-      <w:r>
-        <w:t>Ghaeli</w:t>
-      </w:r>
-      <w:proofErr w:type="spellEnd"/>
-      <w:r>
-        <w:t>, Newsha and others},</w:t>
-      </w:r>
-    </w:p>
-    <w:p>
-      <w:pPr>
-        <w:pStyle w:val="ListParagraph"/>
-      </w:pPr>
-      <w:r>
-        <w:t xml:space="preserve">  journal={</w:t>
-      </w:r>
-      <w:proofErr w:type="spellStart"/>
-      <w:r>
-        <w:t>Msystems</w:t>
-      </w:r>
-      <w:proofErr w:type="spellEnd"/>
-      <w:r>
-        <w:t>},</w:t>
-      </w:r>
-    </w:p>
-    <w:p>
-      <w:pPr>
-        <w:pStyle w:val="ListParagraph"/>
-      </w:pPr>
-      <w:r>
-        <w:t xml:space="preserve">  volume={5},</w:t>
-      </w:r>
-    </w:p>
-    <w:p>
-      <w:pPr>
-        <w:pStyle w:val="ListParagraph"/>
-      </w:pPr>
-      <w:r>
         <w:t xml:space="preserve">  number={4},</w:t>
       </w:r>
     </w:p>
@@ -658,15 +780,7 @@
         <w:pStyle w:val="ListParagraph"/>
       </w:pPr>
       <w:r>
-        <w:t xml:space="preserve">  publisher={Am Soc </w:t>
-      </w:r>
-      <w:proofErr w:type="spellStart"/>
-      <w:r>
-        <w:t>Microbiol</w:t>
-      </w:r>
-      <w:proofErr w:type="spellEnd"/>
-      <w:r>
-        <w:t>}</w:t>
+        <w:t xml:space="preserve">  publisher={Am Soc Microbiol}</w:t>
       </w:r>
     </w:p>
     <w:p>
@@ -804,6 +918,273 @@
     </w:lvl>
   </w:abstractNum>
   <w:abstractNum w:abstractNumId="1" w15:restartNumberingAfterBreak="0">
+    <w:nsid w:val="12131F4C"/>
+    <w:multiLevelType w:val="hybridMultilevel"/>
+    <w:tmpl w:val="B4D862D6"/>
+    <w:lvl w:ilvl="0" w:tplc="682CBBDE">
+      <w:start w:val="1"/>
+      <w:numFmt w:val="decimal"/>
+      <w:lvlText w:val="%1)"/>
+      <w:lvlJc w:val="left"/>
+      <w:pPr>
+        <w:ind w:left="2160" w:hanging="360"/>
+      </w:pPr>
+      <w:rPr>
+        <w:rFonts w:hint="default"/>
+      </w:rPr>
+    </w:lvl>
+    <w:lvl w:ilvl="1" w:tplc="04090019" w:tentative="1">
+      <w:start w:val="1"/>
+      <w:numFmt w:val="lowerLetter"/>
+      <w:lvlText w:val="%2."/>
+      <w:lvlJc w:val="left"/>
+      <w:pPr>
+        <w:ind w:left="2880" w:hanging="360"/>
+      </w:pPr>
+    </w:lvl>
+    <w:lvl w:ilvl="2" w:tplc="0409001B" w:tentative="1">
+      <w:start w:val="1"/>
+      <w:numFmt w:val="lowerRoman"/>
+      <w:lvlText w:val="%3."/>
+      <w:lvlJc w:val="right"/>
+      <w:pPr>
+        <w:ind w:left="3600" w:hanging="180"/>
+      </w:pPr>
+    </w:lvl>
+    <w:lvl w:ilvl="3" w:tplc="0409000F" w:tentative="1">
+      <w:start w:val="1"/>
+      <w:numFmt w:val="decimal"/>
+      <w:lvlText w:val="%4."/>
+      <w:lvlJc w:val="left"/>
+      <w:pPr>
+        <w:ind w:left="4320" w:hanging="360"/>
+      </w:pPr>
+    </w:lvl>
+    <w:lvl w:ilvl="4" w:tplc="04090019" w:tentative="1">
+      <w:start w:val="1"/>
+      <w:numFmt w:val="lowerLetter"/>
+      <w:lvlText w:val="%5."/>
+      <w:lvlJc w:val="left"/>
+      <w:pPr>
+        <w:ind w:left="5040" w:hanging="360"/>
+      </w:pPr>
+    </w:lvl>
+    <w:lvl w:ilvl="5" w:tplc="0409001B" w:tentative="1">
+      <w:start w:val="1"/>
+      <w:numFmt w:val="lowerRoman"/>
+      <w:lvlText w:val="%6."/>
+      <w:lvlJc w:val="right"/>
+      <w:pPr>
+        <w:ind w:left="5760" w:hanging="180"/>
+      </w:pPr>
+    </w:lvl>
+    <w:lvl w:ilvl="6" w:tplc="0409000F" w:tentative="1">
+      <w:start w:val="1"/>
+      <w:numFmt w:val="decimal"/>
+      <w:lvlText w:val="%7."/>
+      <w:lvlJc w:val="left"/>
+      <w:pPr>
+        <w:ind w:left="6480" w:hanging="360"/>
+      </w:pPr>
+    </w:lvl>
+    <w:lvl w:ilvl="7" w:tplc="04090019" w:tentative="1">
+      <w:start w:val="1"/>
+      <w:numFmt w:val="lowerLetter"/>
+      <w:lvlText w:val="%8."/>
+      <w:lvlJc w:val="left"/>
+      <w:pPr>
+        <w:ind w:left="7200" w:hanging="360"/>
+      </w:pPr>
+    </w:lvl>
+    <w:lvl w:ilvl="8" w:tplc="0409001B" w:tentative="1">
+      <w:start w:val="1"/>
+      <w:numFmt w:val="lowerRoman"/>
+      <w:lvlText w:val="%9."/>
+      <w:lvlJc w:val="right"/>
+      <w:pPr>
+        <w:ind w:left="7920" w:hanging="180"/>
+      </w:pPr>
+    </w:lvl>
+  </w:abstractNum>
+  <w:abstractNum w:abstractNumId="2" w15:restartNumberingAfterBreak="0">
+    <w:nsid w:val="25F25F03"/>
+    <w:multiLevelType w:val="hybridMultilevel"/>
+    <w:tmpl w:val="6D2CA68A"/>
+    <w:lvl w:ilvl="0" w:tplc="9F88A3CC">
+      <w:start w:val="1"/>
+      <w:numFmt w:val="decimal"/>
+      <w:lvlText w:val="%1)"/>
+      <w:lvlJc w:val="left"/>
+      <w:pPr>
+        <w:ind w:left="1440" w:hanging="360"/>
+      </w:pPr>
+      <w:rPr>
+        <w:rFonts w:hint="default"/>
+      </w:rPr>
+    </w:lvl>
+    <w:lvl w:ilvl="1" w:tplc="04090019" w:tentative="1">
+      <w:start w:val="1"/>
+      <w:numFmt w:val="lowerLetter"/>
+      <w:lvlText w:val="%2."/>
+      <w:lvlJc w:val="left"/>
+      <w:pPr>
+        <w:ind w:left="2160" w:hanging="360"/>
+      </w:pPr>
+    </w:lvl>
+    <w:lvl w:ilvl="2" w:tplc="0409001B" w:tentative="1">
+      <w:start w:val="1"/>
+      <w:numFmt w:val="lowerRoman"/>
+      <w:lvlText w:val="%3."/>
+      <w:lvlJc w:val="right"/>
+      <w:pPr>
+        <w:ind w:left="2880" w:hanging="180"/>
+      </w:pPr>
+    </w:lvl>
+    <w:lvl w:ilvl="3" w:tplc="0409000F" w:tentative="1">
+      <w:start w:val="1"/>
+      <w:numFmt w:val="decimal"/>
+      <w:lvlText w:val="%4."/>
+      <w:lvlJc w:val="left"/>
+      <w:pPr>
+        <w:ind w:left="3600" w:hanging="360"/>
+      </w:pPr>
+    </w:lvl>
+    <w:lvl w:ilvl="4" w:tplc="04090019" w:tentative="1">
+      <w:start w:val="1"/>
+      <w:numFmt w:val="lowerLetter"/>
+      <w:lvlText w:val="%5."/>
+      <w:lvlJc w:val="left"/>
+      <w:pPr>
+        <w:ind w:left="4320" w:hanging="360"/>
+      </w:pPr>
+    </w:lvl>
+    <w:lvl w:ilvl="5" w:tplc="0409001B" w:tentative="1">
+      <w:start w:val="1"/>
+      <w:numFmt w:val="lowerRoman"/>
+      <w:lvlText w:val="%6."/>
+      <w:lvlJc w:val="right"/>
+      <w:pPr>
+        <w:ind w:left="5040" w:hanging="180"/>
+      </w:pPr>
+    </w:lvl>
+    <w:lvl w:ilvl="6" w:tplc="0409000F" w:tentative="1">
+      <w:start w:val="1"/>
+      <w:numFmt w:val="decimal"/>
+      <w:lvlText w:val="%7."/>
+      <w:lvlJc w:val="left"/>
+      <w:pPr>
+        <w:ind w:left="5760" w:hanging="360"/>
+      </w:pPr>
+    </w:lvl>
+    <w:lvl w:ilvl="7" w:tplc="04090019" w:tentative="1">
+      <w:start w:val="1"/>
+      <w:numFmt w:val="lowerLetter"/>
+      <w:lvlText w:val="%8."/>
+      <w:lvlJc w:val="left"/>
+      <w:pPr>
+        <w:ind w:left="6480" w:hanging="360"/>
+      </w:pPr>
+    </w:lvl>
+    <w:lvl w:ilvl="8" w:tplc="0409001B" w:tentative="1">
+      <w:start w:val="1"/>
+      <w:numFmt w:val="lowerRoman"/>
+      <w:lvlText w:val="%9."/>
+      <w:lvlJc w:val="right"/>
+      <w:pPr>
+        <w:ind w:left="7200" w:hanging="180"/>
+      </w:pPr>
+    </w:lvl>
+  </w:abstractNum>
+  <w:abstractNum w:abstractNumId="3" w15:restartNumberingAfterBreak="0">
+    <w:nsid w:val="2ABE767A"/>
+    <w:multiLevelType w:val="hybridMultilevel"/>
+    <w:tmpl w:val="9DAC68D8"/>
+    <w:lvl w:ilvl="0" w:tplc="04090011">
+      <w:start w:val="1"/>
+      <w:numFmt w:val="decimal"/>
+      <w:lvlText w:val="%1)"/>
+      <w:lvlJc w:val="left"/>
+      <w:pPr>
+        <w:ind w:left="1440" w:hanging="360"/>
+      </w:pPr>
+      <w:rPr>
+        <w:rFonts w:hint="default"/>
+      </w:rPr>
+    </w:lvl>
+    <w:lvl w:ilvl="1" w:tplc="04090019" w:tentative="1">
+      <w:start w:val="1"/>
+      <w:numFmt w:val="lowerLetter"/>
+      <w:lvlText w:val="%2."/>
+      <w:lvlJc w:val="left"/>
+      <w:pPr>
+        <w:ind w:left="2160" w:hanging="360"/>
+      </w:pPr>
+    </w:lvl>
+    <w:lvl w:ilvl="2" w:tplc="0409001B" w:tentative="1">
+      <w:start w:val="1"/>
+      <w:numFmt w:val="lowerRoman"/>
+      <w:lvlText w:val="%3."/>
+      <w:lvlJc w:val="right"/>
+      <w:pPr>
+        <w:ind w:left="2880" w:hanging="180"/>
+      </w:pPr>
+    </w:lvl>
+    <w:lvl w:ilvl="3" w:tplc="0409000F" w:tentative="1">
+      <w:start w:val="1"/>
+      <w:numFmt w:val="decimal"/>
+      <w:lvlText w:val="%4."/>
+      <w:lvlJc w:val="left"/>
+      <w:pPr>
+        <w:ind w:left="3600" w:hanging="360"/>
+      </w:pPr>
+    </w:lvl>
+    <w:lvl w:ilvl="4" w:tplc="04090019" w:tentative="1">
+      <w:start w:val="1"/>
+      <w:numFmt w:val="lowerLetter"/>
+      <w:lvlText w:val="%5."/>
+      <w:lvlJc w:val="left"/>
+      <w:pPr>
+        <w:ind w:left="4320" w:hanging="360"/>
+      </w:pPr>
+    </w:lvl>
+    <w:lvl w:ilvl="5" w:tplc="0409001B" w:tentative="1">
+      <w:start w:val="1"/>
+      <w:numFmt w:val="lowerRoman"/>
+      <w:lvlText w:val="%6."/>
+      <w:lvlJc w:val="right"/>
+      <w:pPr>
+        <w:ind w:left="5040" w:hanging="180"/>
+      </w:pPr>
+    </w:lvl>
+    <w:lvl w:ilvl="6" w:tplc="0409000F" w:tentative="1">
+      <w:start w:val="1"/>
+      <w:numFmt w:val="decimal"/>
+      <w:lvlText w:val="%7."/>
+      <w:lvlJc w:val="left"/>
+      <w:pPr>
+        <w:ind w:left="5760" w:hanging="360"/>
+      </w:pPr>
+    </w:lvl>
+    <w:lvl w:ilvl="7" w:tplc="04090019" w:tentative="1">
+      <w:start w:val="1"/>
+      <w:numFmt w:val="lowerLetter"/>
+      <w:lvlText w:val="%8."/>
+      <w:lvlJc w:val="left"/>
+      <w:pPr>
+        <w:ind w:left="6480" w:hanging="360"/>
+      </w:pPr>
+    </w:lvl>
+    <w:lvl w:ilvl="8" w:tplc="0409001B" w:tentative="1">
+      <w:start w:val="1"/>
+      <w:numFmt w:val="lowerRoman"/>
+      <w:lvlText w:val="%9."/>
+      <w:lvlJc w:val="right"/>
+      <w:pPr>
+        <w:ind w:left="7200" w:hanging="180"/>
+      </w:pPr>
+    </w:lvl>
+  </w:abstractNum>
+  <w:abstractNum w:abstractNumId="4" w15:restartNumberingAfterBreak="0">
     <w:nsid w:val="337A1CBF"/>
     <w:multiLevelType w:val="hybridMultilevel"/>
     <w:tmpl w:val="E3AE0790"/>
@@ -892,7 +1273,7 @@
       </w:pPr>
     </w:lvl>
   </w:abstractNum>
-  <w:abstractNum w:abstractNumId="2" w15:restartNumberingAfterBreak="0">
+  <w:abstractNum w:abstractNumId="5" w15:restartNumberingAfterBreak="0">
     <w:nsid w:val="4AF25EED"/>
     <w:multiLevelType w:val="hybridMultilevel"/>
     <w:tmpl w:val="C07261BA"/>
@@ -981,7 +1362,7 @@
       </w:pPr>
     </w:lvl>
   </w:abstractNum>
-  <w:abstractNum w:abstractNumId="3" w15:restartNumberingAfterBreak="0">
+  <w:abstractNum w:abstractNumId="6" w15:restartNumberingAfterBreak="0">
     <w:nsid w:val="54673271"/>
     <w:multiLevelType w:val="hybridMultilevel"/>
     <w:tmpl w:val="C7463FD2"/>
@@ -1070,7 +1451,7 @@
       </w:pPr>
     </w:lvl>
   </w:abstractNum>
-  <w:abstractNum w:abstractNumId="4" w15:restartNumberingAfterBreak="0">
+  <w:abstractNum w:abstractNumId="7" w15:restartNumberingAfterBreak="0">
     <w:nsid w:val="5DC33A65"/>
     <w:multiLevelType w:val="hybridMultilevel"/>
     <w:tmpl w:val="95E03098"/>
@@ -1086,7 +1467,7 @@
         <w:rFonts w:hint="default"/>
       </w:rPr>
     </w:lvl>
-    <w:lvl w:ilvl="1" w:tplc="04090019" w:tentative="1">
+    <w:lvl w:ilvl="1" w:tplc="04090019">
       <w:start w:val="1"/>
       <w:numFmt w:val="lowerLetter"/>
       <w:lvlText w:val="%2."/>
@@ -1159,7 +1540,7 @@
       </w:pPr>
     </w:lvl>
   </w:abstractNum>
-  <w:abstractNum w:abstractNumId="5" w15:restartNumberingAfterBreak="0">
+  <w:abstractNum w:abstractNumId="8" w15:restartNumberingAfterBreak="0">
     <w:nsid w:val="67D23F96"/>
     <w:multiLevelType w:val="hybridMultilevel"/>
     <w:tmpl w:val="8580E008"/>
@@ -1248,7 +1629,7 @@
       </w:pPr>
     </w:lvl>
   </w:abstractNum>
-  <w:abstractNum w:abstractNumId="6" w15:restartNumberingAfterBreak="0">
+  <w:abstractNum w:abstractNumId="9" w15:restartNumberingAfterBreak="0">
     <w:nsid w:val="69193325"/>
     <w:multiLevelType w:val="hybridMultilevel"/>
     <w:tmpl w:val="68E69D78"/>
@@ -1338,25 +1719,34 @@
     </w:lvl>
   </w:abstractNum>
   <w:num w:numId="1">
-    <w:abstractNumId w:val="3"/>
+    <w:abstractNumId w:val="6"/>
   </w:num>
   <w:num w:numId="2">
-    <w:abstractNumId w:val="2"/>
+    <w:abstractNumId w:val="5"/>
   </w:num>
   <w:num w:numId="3">
-    <w:abstractNumId w:val="5"/>
+    <w:abstractNumId w:val="8"/>
   </w:num>
   <w:num w:numId="4">
-    <w:abstractNumId w:val="4"/>
+    <w:abstractNumId w:val="7"/>
   </w:num>
   <w:num w:numId="5">
-    <w:abstractNumId w:val="1"/>
+    <w:abstractNumId w:val="4"/>
   </w:num>
   <w:num w:numId="6">
     <w:abstractNumId w:val="0"/>
   </w:num>
   <w:num w:numId="7">
-    <w:abstractNumId w:val="6"/>
+    <w:abstractNumId w:val="9"/>
+  </w:num>
+  <w:num w:numId="8">
+    <w:abstractNumId w:val="1"/>
+  </w:num>
+  <w:num w:numId="9">
+    <w:abstractNumId w:val="3"/>
+  </w:num>
+  <w:num w:numId="10">
+    <w:abstractNumId w:val="2"/>
   </w:num>
 </w:numbering>
 </file>

</xml_diff>